<commit_message>
Final executive summary with updated GitHub link for submission.
</commit_message>
<xml_diff>
--- a/doc/GroupB-ProjectMilestone#1.docx
+++ b/doc/GroupB-ProjectMilestone#1.docx
@@ -112,8 +112,6 @@
         </w:rPr>
         <w:t xml:space="preserve"> Liu</w:t>
       </w:r>
-      <w:bookmarkStart w:id="0" w:name="_GoBack"/>
-      <w:bookmarkEnd w:id="0"/>
     </w:p>
     <w:p>
       <w:pPr>
@@ -630,15 +628,7 @@
           <w:sz w:val="24"/>
           <w:szCs w:val="24"/>
         </w:rPr>
-        <w:t xml:space="preserve">int in their potential careers, in addition to </w:t>
-      </w:r>
-      <w:r>
-        <w:rPr>
-          <w:rFonts w:ascii="Times New Roman" w:eastAsia="Times New Roman" w:hAnsi="Times New Roman" w:cs="Times New Roman"/>
-          <w:sz w:val="24"/>
-          <w:szCs w:val="24"/>
-        </w:rPr>
-        <w:t>exposing the brand to wide potential customer base.</w:t>
+        <w:t>int in their potential careers, in addition to exposing the brand to wide potential customer base.</w:t>
       </w:r>
       <w:r>
         <w:rPr>
@@ -1453,25 +1443,7 @@
           <w:szCs w:val="24"/>
           <w:shd w:val="clear" w:color="auto" w:fill="FFFFFF"/>
         </w:rPr>
-        <w:t>. (</w:t>
-      </w:r>
-      <w:r>
-        <w:rPr>
-          <w:rFonts w:ascii="Times New Roman" w:hAnsi="Times New Roman" w:cs="Times New Roman"/>
-          <w:sz w:val="24"/>
-          <w:szCs w:val="24"/>
-          <w:shd w:val="clear" w:color="auto" w:fill="FFFFFF"/>
-        </w:rPr>
-        <w:t>2018</w:t>
-      </w:r>
-      <w:r>
-        <w:rPr>
-          <w:rFonts w:ascii="Times New Roman" w:hAnsi="Times New Roman" w:cs="Times New Roman"/>
-          <w:sz w:val="24"/>
-          <w:szCs w:val="24"/>
-          <w:shd w:val="clear" w:color="auto" w:fill="FFFFFF"/>
-        </w:rPr>
-        <w:t xml:space="preserve">). </w:t>
+        <w:t xml:space="preserve">. (2018). </w:t>
       </w:r>
       <w:r>
         <w:rPr>
@@ -1538,6 +1510,64 @@
           <w:szCs w:val="24"/>
         </w:rPr>
         <w:t xml:space="preserve"> </w:t>
+      </w:r>
+    </w:p>
+    <w:p>
+      <w:pPr>
+        <w:spacing w:line="480" w:lineRule="auto"/>
+        <w:contextualSpacing/>
+        <w:rPr>
+          <w:rFonts w:ascii="Times New Roman" w:hAnsi="Times New Roman" w:cs="Times New Roman"/>
+          <w:sz w:val="24"/>
+          <w:szCs w:val="24"/>
+        </w:rPr>
+      </w:pPr>
+    </w:p>
+    <w:p>
+      <w:pPr>
+        <w:spacing w:line="480" w:lineRule="auto"/>
+        <w:contextualSpacing/>
+        <w:rPr>
+          <w:rFonts w:ascii="Times New Roman" w:hAnsi="Times New Roman" w:cs="Times New Roman"/>
+          <w:sz w:val="24"/>
+          <w:szCs w:val="24"/>
+        </w:rPr>
+      </w:pPr>
+      <w:r>
+        <w:rPr>
+          <w:rFonts w:ascii="Times New Roman" w:hAnsi="Times New Roman" w:cs="Times New Roman"/>
+          <w:sz w:val="24"/>
+          <w:szCs w:val="24"/>
+        </w:rPr>
+        <w:t xml:space="preserve">[3] </w:t>
+      </w:r>
+      <w:r>
+        <w:rPr>
+          <w:rFonts w:ascii="Times New Roman" w:hAnsi="Times New Roman" w:cs="Times New Roman"/>
+          <w:sz w:val="24"/>
+          <w:szCs w:val="24"/>
+        </w:rPr>
+        <w:t xml:space="preserve">GitHub Project Link </w:t>
+      </w:r>
+      <w:bookmarkStart w:id="0" w:name="_GoBack"/>
+      <w:bookmarkEnd w:id="0"/>
+      <w:r>
+        <w:fldChar w:fldCharType="begin"/>
+      </w:r>
+      <w:r>
+        <w:instrText xml:space="preserve"> HYPERLINK "https://github.com/sujoydc/DS-611-Project" </w:instrText>
+      </w:r>
+      <w:r>
+        <w:fldChar w:fldCharType="separate"/>
+      </w:r>
+      <w:r>
+        <w:rPr>
+          <w:rStyle w:val="Hyperlink"/>
+        </w:rPr>
+        <w:t>https://github.com/sujoydc/DS-611-Project</w:t>
+      </w:r>
+      <w:r>
+        <w:fldChar w:fldCharType="end"/>
       </w:r>
     </w:p>
     <w:p>
@@ -3090,7 +3120,7 @@
 </file>
 
 <file path=customXml/itemProps1.xml><?xml version="1.0" encoding="utf-8"?>
-<ds:datastoreItem xmlns:ds="http://schemas.openxmlformats.org/officeDocument/2006/customXml" ds:itemID="{780D62C5-F9C1-4699-90CC-73409CFC9852}">
+<ds:datastoreItem xmlns:ds="http://schemas.openxmlformats.org/officeDocument/2006/customXml" ds:itemID="{85E34791-9A06-46B5-8D7E-B190D05238DB}">
   <ds:schemaRefs>
     <ds:schemaRef ds:uri="http://schemas.openxmlformats.org/officeDocument/2006/bibliography"/>
   </ds:schemaRefs>

</xml_diff>